<commit_message>
Notes are finished. Might need to add stuff in future, but I believe I have all the stuff on the spec
</commit_message>
<xml_diff>
--- a/Unit 1/1.2 Software and Software Development/1.2.1 Operating Systems/Operating Systems.docx
+++ b/Unit 1/1.2 Software and Software Development/1.2.1 Operating Systems/Operating Systems.docx
@@ -3193,10 +3193,10 @@
         <w:tblStyle w:val="5"/>
         <w:tblW w:w="8522" w:type="dxa"/>
         <w:jc w:val="left"/>
-        <w:tblInd w:w="-15" w:type="dxa"/>
+        <w:tblInd w:w="-20" w:type="dxa"/>
         <w:tblCellMar>
           <w:top w:w="0" w:type="dxa"/>
-          <w:left w:w="93" w:type="dxa"/>
+          <w:left w:w="88" w:type="dxa"/>
           <w:bottom w:w="0" w:type="dxa"/>
           <w:right w:w="108" w:type="dxa"/>
         </w:tblCellMar>
@@ -3213,7 +3213,7 @@
             <w:tcBorders/>
             <w:shd w:fill="auto" w:val="clear"/>
             <w:tcMar>
-              <w:left w:w="93" w:type="dxa"/>
+              <w:left w:w="88" w:type="dxa"/>
             </w:tcMar>
           </w:tcPr>
           <w:p>
@@ -3252,7 +3252,7 @@
             <w:tcBorders/>
             <w:shd w:fill="auto" w:val="clear"/>
             <w:tcMar>
-              <w:left w:w="93" w:type="dxa"/>
+              <w:left w:w="88" w:type="dxa"/>
             </w:tcMar>
           </w:tcPr>
           <w:p>
@@ -3298,7 +3298,7 @@
             <w:tcBorders/>
             <w:shd w:fill="auto" w:val="clear"/>
             <w:tcMar>
-              <w:left w:w="93" w:type="dxa"/>
+              <w:left w:w="88" w:type="dxa"/>
             </w:tcMar>
           </w:tcPr>
           <w:p>
@@ -3408,7 +3408,7 @@
             <w:tcBorders/>
             <w:shd w:fill="auto" w:val="clear"/>
             <w:tcMar>
-              <w:left w:w="93" w:type="dxa"/>
+              <w:left w:w="88" w:type="dxa"/>
             </w:tcMar>
           </w:tcPr>
           <w:p>
@@ -6697,12 +6697,7 @@
           <w:ilvl w:val="0"/>
           <w:numId w:val="0"/>
         </w:numPr>
-        <w:rPr>
-          <w:b w:val="false"/>
-          <w:b w:val="false"/>
-          <w:bCs w:val="false"/>
-          <w:lang w:val="en-GB"/>
-        </w:rPr>
+        <w:rPr/>
       </w:pPr>
       <w:r>
         <w:rPr>
@@ -6728,6 +6723,312 @@
         </w:rPr>
       </w:pPr>
       <w:r>
+        <w:rPr/>
+      </w:r>
+    </w:p>
+    <w:p>
+      <w:pPr>
+        <w:pStyle w:val="Normal"/>
+        <w:numPr>
+          <w:ilvl w:val="0"/>
+          <w:numId w:val="0"/>
+        </w:numPr>
+        <w:rPr>
+          <w:b/>
+          <w:b/>
+          <w:bCs/>
+        </w:rPr>
+      </w:pPr>
+      <w:r>
+        <w:rPr>
+          <w:b/>
+          <w:bCs/>
+          <w:lang w:val="en-GB"/>
+        </w:rPr>
+        <w:t>Virtual Machine for Intermediate Code</w:t>
+      </w:r>
+    </w:p>
+    <w:p>
+      <w:pPr>
+        <w:pStyle w:val="Normal"/>
+        <w:numPr>
+          <w:ilvl w:val="0"/>
+          <w:numId w:val="0"/>
+        </w:numPr>
+        <w:rPr>
+          <w:b w:val="false"/>
+          <w:b w:val="false"/>
+          <w:bCs w:val="false"/>
+        </w:rPr>
+      </w:pPr>
+      <w:r>
+        <w:rPr>
+          <w:b w:val="false"/>
+          <w:bCs w:val="false"/>
+          <w:lang w:val="en-GB"/>
+        </w:rPr>
+        <w:t>- In addition to hosting entire operating systems, virtual machines are also used to run code designed for a specific virtual machine.</w:t>
+      </w:r>
+    </w:p>
+    <w:p>
+      <w:pPr>
+        <w:pStyle w:val="Normal"/>
+        <w:numPr>
+          <w:ilvl w:val="0"/>
+          <w:numId w:val="0"/>
+        </w:numPr>
+        <w:rPr>
+          <w:b w:val="false"/>
+          <w:b w:val="false"/>
+          <w:bCs w:val="false"/>
+        </w:rPr>
+      </w:pPr>
+      <w:r>
+        <w:rPr>
+          <w:b w:val="false"/>
+          <w:bCs w:val="false"/>
+          <w:lang w:val="en-GB"/>
+        </w:rPr>
+        <w:t xml:space="preserve">- First the source code of the program is written, and then it is compiled into </w:t>
+      </w:r>
+      <w:r>
+        <w:rPr>
+          <w:b/>
+          <w:bCs/>
+          <w:lang w:val="en-GB"/>
+        </w:rPr>
+        <w:t xml:space="preserve">intermediate code </w:t>
+      </w:r>
+      <w:r>
+        <w:rPr>
+          <w:b w:val="false"/>
+          <w:bCs w:val="false"/>
+          <w:lang w:val="en-GB"/>
+        </w:rPr>
+        <w:t xml:space="preserve">or </w:t>
+      </w:r>
+      <w:r>
+        <w:rPr>
+          <w:b/>
+          <w:bCs/>
+          <w:lang w:val="en-GB"/>
+        </w:rPr>
+        <w:t xml:space="preserve">byte code </w:t>
+      </w:r>
+      <w:r>
+        <w:rPr>
+          <w:b w:val="false"/>
+          <w:bCs w:val="false"/>
+          <w:lang w:val="en-GB"/>
+        </w:rPr>
+        <w:t>which is designed for the virtual machine.</w:t>
+      </w:r>
+    </w:p>
+    <w:p>
+      <w:pPr>
+        <w:pStyle w:val="Normal"/>
+        <w:numPr>
+          <w:ilvl w:val="0"/>
+          <w:numId w:val="0"/>
+        </w:numPr>
+        <w:rPr>
+          <w:b w:val="false"/>
+          <w:b w:val="false"/>
+          <w:bCs w:val="false"/>
+        </w:rPr>
+      </w:pPr>
+      <w:r>
+        <w:rPr>
+          <w:b w:val="false"/>
+          <w:bCs w:val="false"/>
+          <w:lang w:val="en-GB"/>
+        </w:rPr>
+        <w:t>- The advantage of doing it this way is that programmers do not have to rewrite and recompile a program to run on every OS.</w:t>
+      </w:r>
+    </w:p>
+    <w:p>
+      <w:pPr>
+        <w:pStyle w:val="Normal"/>
+        <w:numPr>
+          <w:ilvl w:val="0"/>
+          <w:numId w:val="0"/>
+        </w:numPr>
+        <w:rPr>
+          <w:b w:val="false"/>
+          <w:b w:val="false"/>
+          <w:bCs w:val="false"/>
+        </w:rPr>
+      </w:pPr>
+      <w:r>
+        <w:rPr>
+          <w:b w:val="false"/>
+          <w:bCs w:val="false"/>
+          <w:lang w:val="en-GB"/>
+        </w:rPr>
+        <w:t>- Instead they write programs to work on a specific VM. Then the VM can be run no matter what OS the host computer is using.</w:t>
+      </w:r>
+    </w:p>
+    <w:p>
+      <w:pPr>
+        <w:pStyle w:val="Normal"/>
+        <w:numPr>
+          <w:ilvl w:val="0"/>
+          <w:numId w:val="0"/>
+        </w:numPr>
+        <w:rPr>
+          <w:b w:val="false"/>
+          <w:b w:val="false"/>
+          <w:bCs w:val="false"/>
+        </w:rPr>
+      </w:pPr>
+      <w:r>
+        <w:rPr>
+          <w:b w:val="false"/>
+          <w:bCs w:val="false"/>
+          <w:lang w:val="en-GB"/>
+        </w:rPr>
+        <w:t>- For instance JVM has been ported to virtually all hardware platforms.</w:t>
+      </w:r>
+    </w:p>
+    <w:p>
+      <w:pPr>
+        <w:pStyle w:val="Normal"/>
+        <w:numPr>
+          <w:ilvl w:val="0"/>
+          <w:numId w:val="0"/>
+        </w:numPr>
+        <w:rPr>
+          <w:lang w:val="en-GB"/>
+        </w:rPr>
+      </w:pPr>
+      <w:r>
+        <w:rPr>
+          <w:b w:val="false"/>
+          <w:bCs w:val="false"/>
+        </w:rPr>
+      </w:r>
+    </w:p>
+    <w:p>
+      <w:pPr>
+        <w:pStyle w:val="Normal"/>
+        <w:numPr>
+          <w:ilvl w:val="0"/>
+          <w:numId w:val="0"/>
+        </w:numPr>
+        <w:rPr>
+          <w:b/>
+          <w:b/>
+          <w:bCs/>
+        </w:rPr>
+      </w:pPr>
+      <w:r>
+        <w:rPr>
+          <w:b/>
+          <w:bCs/>
+          <w:lang w:val="en-GB"/>
+        </w:rPr>
+        <w:t>Pros and Cons</w:t>
+      </w:r>
+    </w:p>
+    <w:p>
+      <w:pPr>
+        <w:pStyle w:val="Normal"/>
+        <w:numPr>
+          <w:ilvl w:val="0"/>
+          <w:numId w:val="0"/>
+        </w:numPr>
+        <w:rPr>
+          <w:b w:val="false"/>
+          <w:b w:val="false"/>
+          <w:bCs w:val="false"/>
+        </w:rPr>
+      </w:pPr>
+      <w:r>
+        <w:rPr>
+          <w:b w:val="false"/>
+          <w:bCs w:val="false"/>
+          <w:lang w:val="en-GB"/>
+        </w:rPr>
+        <w:t>- Portable. Same code can run on any hardware platform that supports the virtual machine.</w:t>
+      </w:r>
+    </w:p>
+    <w:p>
+      <w:pPr>
+        <w:pStyle w:val="Normal"/>
+        <w:numPr>
+          <w:ilvl w:val="0"/>
+          <w:numId w:val="0"/>
+        </w:numPr>
+        <w:rPr>
+          <w:b w:val="false"/>
+          <w:b w:val="false"/>
+          <w:bCs w:val="false"/>
+        </w:rPr>
+      </w:pPr>
+      <w:r>
+        <w:rPr>
+          <w:b w:val="false"/>
+          <w:bCs w:val="false"/>
+          <w:lang w:val="en-GB"/>
+        </w:rPr>
+        <w:t>- No need to change the source code.</w:t>
+      </w:r>
+    </w:p>
+    <w:p>
+      <w:pPr>
+        <w:pStyle w:val="Normal"/>
+        <w:numPr>
+          <w:ilvl w:val="0"/>
+          <w:numId w:val="0"/>
+        </w:numPr>
+        <w:rPr>
+          <w:lang w:val="en-GB"/>
+        </w:rPr>
+      </w:pPr>
+      <w:r>
+        <w:rPr>
+          <w:b w:val="false"/>
+          <w:bCs w:val="false"/>
+        </w:rPr>
+      </w:r>
+    </w:p>
+    <w:p>
+      <w:pPr>
+        <w:pStyle w:val="Normal"/>
+        <w:numPr>
+          <w:ilvl w:val="0"/>
+          <w:numId w:val="0"/>
+        </w:numPr>
+        <w:rPr>
+          <w:b w:val="false"/>
+          <w:b w:val="false"/>
+          <w:bCs w:val="false"/>
+        </w:rPr>
+      </w:pPr>
+      <w:r>
+        <w:rPr>
+          <w:b w:val="false"/>
+          <w:bCs w:val="false"/>
+          <w:lang w:val="en-GB"/>
+        </w:rPr>
+        <w:t>- Security. The current version of the VM may have security vulnerabilities that allow rogue code to take control of the host computer. This is why this type of VM is patched quite frequently with updates.</w:t>
+      </w:r>
+    </w:p>
+    <w:p>
+      <w:pPr>
+        <w:pStyle w:val="Normal"/>
+        <w:numPr>
+          <w:ilvl w:val="0"/>
+          <w:numId w:val="0"/>
+        </w:numPr>
+        <w:rPr>
+          <w:b w:val="false"/>
+          <w:b w:val="false"/>
+          <w:bCs w:val="false"/>
+          <w:lang w:val="en-GB"/>
+        </w:rPr>
+      </w:pPr>
+      <w:r>
         <w:rPr>
           <w:b w:val="false"/>
           <w:bCs w:val="false"/>
@@ -7717,12 +8018,7 @@
           <w:ilvl w:val="0"/>
           <w:numId w:val="0"/>
         </w:numPr>
-        <w:rPr>
-          <w:b/>
-          <w:b/>
-          <w:bCs/>
-          <w:lang w:val="en-GB"/>
-        </w:rPr>
+        <w:rPr/>
       </w:pPr>
       <w:r>
         <w:rPr>
@@ -8318,6 +8614,14 @@
   </w:style>
   <w:style w:type="character" w:styleId="ListLabel4">
     <w:name w:val="ListLabel 4"/>
+    <w:qFormat/>
+    <w:rPr>
+      <w:rFonts w:eastAsia="SimSun" w:cs="SimSun"/>
+      <w:b w:val="false"/>
+    </w:rPr>
+  </w:style>
+  <w:style w:type="character" w:styleId="ListLabel5">
+    <w:name w:val="ListLabel 5"/>
     <w:qFormat/>
     <w:rPr>
       <w:rFonts w:eastAsia="SimSun" w:cs="SimSun"/>

</xml_diff>